<commit_message>
added version 9 of doc with DFD
</commit_message>
<xml_diff>
--- a/Docs/ATOMSRequirementsv0.8.docx
+++ b/Docs/ATOMSRequirementsv0.8.docx
@@ -2719,16 +2719,7 @@
     <w:p/>
     <w:p>
       <w:r>
-        <w:t>1</w:t>
-      </w:r>
-      <w:r>
-        <w:t>.</w:t>
-      </w:r>
-      <w:r>
-        <w:t>5</w:t>
-      </w:r>
-      <w:r>
-        <w:t>.1</w:t>
+        <w:t>1.5.1</w:t>
       </w:r>
       <w:r>
         <w:tab/>
@@ -2773,16 +2764,7 @@
     <w:p/>
     <w:p>
       <w:r>
-        <w:t>1</w:t>
-      </w:r>
-      <w:r>
-        <w:t>.</w:t>
-      </w:r>
-      <w:r>
-        <w:t>5</w:t>
-      </w:r>
-      <w:r>
-        <w:t>.2</w:t>
+        <w:t>1.5.2</w:t>
       </w:r>
       <w:r>
         <w:tab/>
@@ -2818,16 +2800,7 @@
     <w:p/>
     <w:p>
       <w:r>
-        <w:t>1</w:t>
-      </w:r>
-      <w:r>
-        <w:t>.</w:t>
-      </w:r>
-      <w:r>
-        <w:t>5</w:t>
-      </w:r>
-      <w:r>
-        <w:t>.3</w:t>
+        <w:t>1.5.3</w:t>
       </w:r>
       <w:r>
         <w:tab/>
@@ -2907,8 +2880,6 @@
         </w:rPr>
         <w:t>5</w:t>
       </w:r>
-      <w:bookmarkStart w:id="8" w:name="_GoBack"/>
-      <w:bookmarkEnd w:id="8"/>
       <w:r>
         <w:rPr>
           <w:rStyle w:val="Hyperlink"/>
@@ -3127,8 +3098,8 @@
           <w:numId w:val="4"/>
         </w:numPr>
       </w:pPr>
-      <w:bookmarkStart w:id="9" w:name="_Overall_Description"/>
-      <w:bookmarkEnd w:id="9"/>
+      <w:bookmarkStart w:id="8" w:name="_Overall_Description"/>
+      <w:bookmarkEnd w:id="8"/>
       <w:r>
         <w:lastRenderedPageBreak/>
         <w:t>Overall Description</w:t>
@@ -3160,28 +3131,28 @@
       <w:pPr>
         <w:pStyle w:val="Heading2"/>
       </w:pPr>
-      <w:bookmarkStart w:id="10" w:name="_2.1_Product_Perspective"/>
+      <w:bookmarkStart w:id="9" w:name="_2.1_Product_Perspective"/>
+      <w:bookmarkEnd w:id="9"/>
+      <w:r>
+        <w:t>2.</w:t>
+      </w:r>
+      <w:r>
+        <w:t>1 Product Perspective</w:t>
+      </w:r>
+    </w:p>
+    <w:p/>
+    <w:p>
+      <w:r>
+        <w:t>Many applications have designed for the task of time Management, but many of them feel unintuitive and require too much effort to justify consistent use. The ATOMS development team has the perspective that the ATOMS application can be a powerful time management tool that is also easy to use.</w:t>
+      </w:r>
+    </w:p>
+    <w:p/>
+    <w:p>
+      <w:pPr>
+        <w:pStyle w:val="Heading2"/>
+      </w:pPr>
+      <w:bookmarkStart w:id="10" w:name="_2.2_Product_Functions"/>
       <w:bookmarkEnd w:id="10"/>
-      <w:r>
-        <w:t>2.</w:t>
-      </w:r>
-      <w:r>
-        <w:t>1 Product Perspective</w:t>
-      </w:r>
-    </w:p>
-    <w:p/>
-    <w:p>
-      <w:r>
-        <w:t>Many applications have designed for the task of time Management, but many of them feel unintuitive and require too much effort to justify consistent use. The ATOMS development team has the perspective that the ATOMS application can be a powerful time management tool that is also easy to use.</w:t>
-      </w:r>
-    </w:p>
-    <w:p/>
-    <w:p>
-      <w:pPr>
-        <w:pStyle w:val="Heading2"/>
-      </w:pPr>
-      <w:bookmarkStart w:id="11" w:name="_2.2_Product_Functions"/>
-      <w:bookmarkEnd w:id="11"/>
       <w:r>
         <w:t>2.2 Product Functions</w:t>
       </w:r>
@@ -3360,8 +3331,8 @@
       <w:pPr>
         <w:pStyle w:val="Heading2"/>
       </w:pPr>
-      <w:bookmarkStart w:id="12" w:name="_2.3_User_Classes"/>
-      <w:bookmarkEnd w:id="12"/>
+      <w:bookmarkStart w:id="11" w:name="_2.3_User_Classes"/>
+      <w:bookmarkEnd w:id="11"/>
       <w:r>
         <w:lastRenderedPageBreak/>
         <w:t>2.3 User Classes and Characteristics</w:t>
@@ -3505,31 +3476,31 @@
       <w:pPr>
         <w:pStyle w:val="Heading2"/>
       </w:pPr>
-      <w:bookmarkStart w:id="13" w:name="_2.4_Operating_Environment"/>
+      <w:bookmarkStart w:id="12" w:name="_2.4_Operating_Environment"/>
+      <w:bookmarkEnd w:id="12"/>
+      <w:r>
+        <w:t>2.4 Operating Environment</w:t>
+      </w:r>
+    </w:p>
+    <w:p/>
+    <w:p>
+      <w:r>
+        <w:t xml:space="preserve">The ATOMS application requires Android version </w:t>
+      </w:r>
+      <w:r>
+        <w:t>7.1</w:t>
+      </w:r>
+      <w:r>
+        <w:t xml:space="preserve"> and above.</w:t>
+      </w:r>
+    </w:p>
+    <w:p/>
+    <w:p>
+      <w:pPr>
+        <w:pStyle w:val="Heading2"/>
+      </w:pPr>
+      <w:bookmarkStart w:id="13" w:name="_2.5_Design_and"/>
       <w:bookmarkEnd w:id="13"/>
-      <w:r>
-        <w:t>2.4 Operating Environment</w:t>
-      </w:r>
-    </w:p>
-    <w:p/>
-    <w:p>
-      <w:r>
-        <w:t xml:space="preserve">The ATOMS application requires Android version </w:t>
-      </w:r>
-      <w:r>
-        <w:t>7.1</w:t>
-      </w:r>
-      <w:r>
-        <w:t xml:space="preserve"> and above.</w:t>
-      </w:r>
-    </w:p>
-    <w:p/>
-    <w:p>
-      <w:pPr>
-        <w:pStyle w:val="Heading2"/>
-      </w:pPr>
-      <w:bookmarkStart w:id="14" w:name="_2.5_Design_and"/>
-      <w:bookmarkEnd w:id="14"/>
       <w:r>
         <w:t>2.5 Design and Implementation Restraints</w:t>
       </w:r>
@@ -3588,8 +3559,8 @@
       <w:pPr>
         <w:pStyle w:val="Heading2"/>
       </w:pPr>
-      <w:bookmarkStart w:id="15" w:name="_2.6_User_Documentation"/>
-      <w:bookmarkEnd w:id="15"/>
+      <w:bookmarkStart w:id="14" w:name="_2.6_User_Documentation"/>
+      <w:bookmarkEnd w:id="14"/>
       <w:r>
         <w:t>2.6 User Documentation</w:t>
       </w:r>
@@ -3611,8 +3582,8 @@
       <w:pPr>
         <w:pStyle w:val="Heading2"/>
       </w:pPr>
-      <w:bookmarkStart w:id="16" w:name="_2.7_Assumptions_and"/>
-      <w:bookmarkEnd w:id="16"/>
+      <w:bookmarkStart w:id="15" w:name="_2.7_Assumptions_and"/>
+      <w:bookmarkEnd w:id="15"/>
       <w:r>
         <w:t>2.7 Assumptions and Dependencies</w:t>
       </w:r>
@@ -3662,8 +3633,8 @@
       <w:pPr>
         <w:pStyle w:val="Heading2"/>
       </w:pPr>
-      <w:bookmarkStart w:id="17" w:name="_2.8_Apportioning_of"/>
-      <w:bookmarkEnd w:id="17"/>
+      <w:bookmarkStart w:id="16" w:name="_2.8_Apportioning_of"/>
+      <w:bookmarkEnd w:id="16"/>
       <w:r>
         <w:lastRenderedPageBreak/>
         <w:t>2.8 Apportioning of Requirements</w:t>
@@ -3714,26 +3685,26 @@
           <w:numId w:val="4"/>
         </w:numPr>
       </w:pPr>
-      <w:bookmarkStart w:id="18" w:name="_External_Interface_Requirements"/>
+      <w:bookmarkStart w:id="17" w:name="_External_Interface_Requirements"/>
+      <w:bookmarkEnd w:id="17"/>
+      <w:r>
+        <w:t>External Interface Requirements</w:t>
+      </w:r>
+    </w:p>
+    <w:p/>
+    <w:p>
+      <w:pPr>
+        <w:pStyle w:val="Heading2"/>
+      </w:pPr>
+      <w:bookmarkStart w:id="18" w:name="_3.1_User_Interfaces"/>
       <w:bookmarkEnd w:id="18"/>
       <w:r>
-        <w:t>External Interface Requirements</w:t>
-      </w:r>
-    </w:p>
-    <w:p/>
-    <w:p>
-      <w:pPr>
-        <w:pStyle w:val="Heading2"/>
-      </w:pPr>
-      <w:bookmarkStart w:id="19" w:name="_3.1_User_Interfaces"/>
+        <w:t>3.1 User Interfaces</w:t>
+      </w:r>
+    </w:p>
+    <w:p>
+      <w:bookmarkStart w:id="19" w:name="_3.2_Hardware_Interfaces"/>
       <w:bookmarkEnd w:id="19"/>
-      <w:r>
-        <w:t>3.1 User Interfaces</w:t>
-      </w:r>
-    </w:p>
-    <w:p>
-      <w:bookmarkStart w:id="20" w:name="_3.2_Hardware_Interfaces"/>
-      <w:bookmarkEnd w:id="20"/>
     </w:p>
     <w:p>
       <w:r>
@@ -3810,8 +3781,8 @@
       <w:pPr>
         <w:pStyle w:val="Heading2"/>
       </w:pPr>
-      <w:bookmarkStart w:id="21" w:name="_3.3_Software_Interfaces"/>
-      <w:bookmarkEnd w:id="21"/>
+      <w:bookmarkStart w:id="20" w:name="_3.3_Software_Interfaces"/>
+      <w:bookmarkEnd w:id="20"/>
       <w:r>
         <w:t>3.3 Software Interfaces</w:t>
       </w:r>
@@ -4076,19 +4047,7 @@
           <w:rPr>
             <w:rStyle w:val="Hyperlink"/>
           </w:rPr>
-          <w:t>https://firebase.google.com/docs/an</w:t>
-        </w:r>
-        <w:r>
-          <w:rPr>
-            <w:rStyle w:val="Hyperlink"/>
-          </w:rPr>
-          <w:t>d</w:t>
-        </w:r>
-        <w:r>
-          <w:rPr>
-            <w:rStyle w:val="Hyperlink"/>
-          </w:rPr>
-          <w:t>roid/setup</w:t>
+          <w:t>https://firebase.google.com/docs/android/setup</w:t>
         </w:r>
       </w:hyperlink>
     </w:p>
@@ -4097,8 +4056,8 @@
       <w:pPr>
         <w:pStyle w:val="Heading2"/>
       </w:pPr>
-      <w:bookmarkStart w:id="22" w:name="_3.4_Communication_Interfaces"/>
-      <w:bookmarkEnd w:id="22"/>
+      <w:bookmarkStart w:id="21" w:name="_3.4_Communication_Interfaces"/>
+      <w:bookmarkEnd w:id="21"/>
       <w:r>
         <w:t>3.4 Communication Interfaces</w:t>
       </w:r>
@@ -4137,10 +4096,10 @@
           <w:numId w:val="4"/>
         </w:numPr>
       </w:pPr>
-      <w:bookmarkStart w:id="23" w:name="_Requirements_Specification"/>
-      <w:bookmarkStart w:id="24" w:name="_Requirements_Specification_Per"/>
+      <w:bookmarkStart w:id="22" w:name="_Requirements_Specification"/>
+      <w:bookmarkStart w:id="23" w:name="_Requirements_Specification_Per"/>
+      <w:bookmarkEnd w:id="22"/>
       <w:bookmarkEnd w:id="23"/>
-      <w:bookmarkEnd w:id="24"/>
       <w:r>
         <w:t>Requirements Specification</w:t>
       </w:r>
@@ -4154,7 +4113,13 @@
         <w:pStyle w:val="Subtitle"/>
       </w:pPr>
       <w:r>
-        <w:t>Those requirements represented using the language “shall” will be implemented into the final application. Those using the language “may” should only be implemented given time restraints permit.</w:t>
+        <w:t xml:space="preserve">Those requirements represented using the language “shall” will be implemented into the final application. Those using the language “may” should only be implemented given </w:t>
+      </w:r>
+      <w:r>
+        <w:t xml:space="preserve">that </w:t>
+      </w:r>
+      <w:r>
+        <w:t>time restraints permit.</w:t>
       </w:r>
       <w:r>
         <w:t xml:space="preserve"> The Requirements in this section shall be split into the following modules: Firebase Authentication, Calendar Event View, Add Events, Edit Events, and Settings </w:t>
@@ -4272,19 +4237,7 @@
               <w:jc w:val="center"/>
             </w:pPr>
             <w:r>
-              <w:t>4</w:t>
-            </w:r>
-            <w:r>
-              <w:t>.</w:t>
-            </w:r>
-            <w:r>
-              <w:t>0</w:t>
-            </w:r>
-            <w:r>
-              <w:t>.</w:t>
-            </w:r>
-            <w:r>
-              <w:t>2</w:t>
+              <w:t>4.0.2</w:t>
             </w:r>
           </w:p>
         </w:tc>
@@ -5293,10 +5246,7 @@
               <w:t xml:space="preserve"> </w:t>
             </w:r>
             <w:r>
-              <w:t xml:space="preserve">shall </w:t>
-            </w:r>
-            <w:r>
-              <w:t xml:space="preserve">be dynamically updated based on the </w:t>
+              <w:t xml:space="preserve">shall be dynamically updated based on the </w:t>
             </w:r>
             <w:r>
               <w:t>dropdown box item selection.</w:t>
@@ -5398,7 +5348,15 @@
               <w:cnfStyle w:val="000000100000" w:firstRow="0" w:lastRow="0" w:firstColumn="0" w:lastColumn="0" w:oddVBand="0" w:evenVBand="0" w:oddHBand="1" w:evenHBand="0" w:firstRowFirstColumn="0" w:firstRowLastColumn="0" w:lastRowFirstColumn="0" w:lastRowLastColumn="0"/>
             </w:pPr>
             <w:r>
-              <w:t>“auto-scheduled” events shall be handled by the Add Events module and a schedule shall generated then outputted to the main module, given the user’s current calendar.</w:t>
+              <w:t xml:space="preserve">“auto-scheduled” events shall be handled by the Add Events module and a schedule shall </w:t>
+            </w:r>
+            <w:r>
+              <w:t xml:space="preserve">be </w:t>
+            </w:r>
+            <w:bookmarkStart w:id="24" w:name="_GoBack"/>
+            <w:bookmarkEnd w:id="24"/>
+            <w:r>
+              <w:t>generated then outputted to the main module, given the user’s current calendar.</w:t>
             </w:r>
           </w:p>
         </w:tc>
@@ -5529,7 +5487,7 @@
               <w:cnfStyle w:val="000000100000" w:firstRow="0" w:lastRow="0" w:firstColumn="0" w:lastColumn="0" w:oddVBand="0" w:evenVBand="0" w:oddHBand="1" w:evenHBand="0" w:firstRowFirstColumn="0" w:firstRowLastColumn="0" w:lastRowFirstColumn="0" w:lastRowLastColumn="0"/>
             </w:pPr>
             <w:r>
-              <w:t>The Edit Events module shall be launched upon a long press of a calendar event in the main module</w:t>
+              <w:t>The Edit Events module shall be launched upon a press of a calendar event in the main module</w:t>
             </w:r>
           </w:p>
         </w:tc>
@@ -5752,10 +5710,7 @@
               </w:rPr>
             </w:pPr>
             <w:r>
-              <w:t>4.0.</w:t>
-            </w:r>
-            <w:r>
-              <w:t>33</w:t>
+              <w:t>4.0.33</w:t>
             </w:r>
           </w:p>
         </w:tc>
@@ -5785,10 +5740,7 @@
               <w:jc w:val="center"/>
             </w:pPr>
             <w:r>
-              <w:t>4.0.3</w:t>
-            </w:r>
-            <w:r>
-              <w:t>4</w:t>
+              <w:t>4.0.34</w:t>
             </w:r>
           </w:p>
         </w:tc>
@@ -5821,10 +5773,7 @@
               <w:jc w:val="center"/>
             </w:pPr>
             <w:r>
-              <w:t>4.0.3</w:t>
-            </w:r>
-            <w:r>
-              <w:t>5</w:t>
+              <w:t>4.0.35</w:t>
             </w:r>
           </w:p>
         </w:tc>
@@ -5857,10 +5806,7 @@
               <w:jc w:val="center"/>
             </w:pPr>
             <w:r>
-              <w:t>4.0.3</w:t>
-            </w:r>
-            <w:r>
-              <w:t>6</w:t>
+              <w:t>4.0.36</w:t>
             </w:r>
           </w:p>
         </w:tc>

</xml_diff>